<commit_message>
Update class diagram server
</commit_message>
<xml_diff>
--- a/Design&Diagram/EIOM-Class Diagram-V.1.0.docx
+++ b/Design&Diagram/EIOM-Class Diagram-V.1.0.docx
@@ -59,8 +59,7 @@
           <w:rFonts w:ascii="Times New Roman" w:hAnsi="Times New Roman" w:cs="Times New Roman"/>
           <w:b/>
           <w:bCs/>
-          <w:sz w:val="36"/>
-          <w:szCs w:val="36"/>
+          <w:sz w:val="28"/>
         </w:rPr>
       </w:pPr>
       <w:r>
@@ -69,14 +68,13 @@
           <w:b/>
           <w:bCs/>
           <w:noProof/>
-          <w:sz w:val="36"/>
-          <w:szCs w:val="36"/>
+          <w:sz w:val="28"/>
         </w:rPr>
         <w:drawing>
-          <wp:inline distT="0" distB="0" distL="0" distR="0">
-            <wp:extent cx="8305800" cy="4600575"/>
-            <wp:effectExtent l="0" t="0" r="0" b="9525"/>
-            <wp:docPr id="1" name="รูปภาพ 1"/>
+          <wp:inline distT="0" distB="0" distL="0" distR="0" wp14:anchorId="1AC81DF8" wp14:editId="0A32752F">
+            <wp:extent cx="8858250" cy="4914900"/>
+            <wp:effectExtent l="0" t="0" r="0" b="0"/>
+            <wp:docPr id="5" name="รูปภาพ 5" descr="C:\Users\gii guide\Documents\Senior-Project\Others\Visual Paradigm\CD (Server)\CD_ Entity.jpg"/>
             <wp:cNvGraphicFramePr>
               <a:graphicFrameLocks xmlns:a="http://schemas.openxmlformats.org/drawingml/2006/main" noChangeAspect="1"/>
             </wp:cNvGraphicFramePr>
@@ -84,8 +82,10 @@
               <a:graphicData uri="http://schemas.openxmlformats.org/drawingml/2006/picture">
                 <pic:pic xmlns:pic="http://schemas.openxmlformats.org/drawingml/2006/picture">
                   <pic:nvPicPr>
-                    <pic:cNvPr id="0" name="CD_ Entity.jpg"/>
-                    <pic:cNvPicPr/>
+                    <pic:cNvPr id="0" name="Picture 1" descr="C:\Users\gii guide\Documents\Senior-Project\Others\Visual Paradigm\CD (Server)\CD_ Entity.jpg"/>
+                    <pic:cNvPicPr>
+                      <a:picLocks noChangeAspect="1" noChangeArrowheads="1"/>
+                    </pic:cNvPicPr>
                   </pic:nvPicPr>
                   <pic:blipFill>
                     <a:blip r:embed="rId5">
@@ -95,18 +95,23 @@
                         </a:ext>
                       </a:extLst>
                     </a:blip>
+                    <a:srcRect/>
                     <a:stretch>
                       <a:fillRect/>
                     </a:stretch>
                   </pic:blipFill>
-                  <pic:spPr>
+                  <pic:spPr bwMode="auto">
                     <a:xfrm>
                       <a:off x="0" y="0"/>
-                      <a:ext cx="8306760" cy="4601107"/>
+                      <a:ext cx="8858250" cy="4914900"/>
                     </a:xfrm>
                     <a:prstGeom prst="rect">
                       <a:avLst/>
                     </a:prstGeom>
+                    <a:noFill/>
+                    <a:ln>
+                      <a:noFill/>
+                    </a:ln>
                   </pic:spPr>
                 </pic:pic>
               </a:graphicData>
@@ -146,22 +151,12 @@
     </w:p>
     <w:p>
       <w:pPr>
-        <w:rPr>
-          <w:rFonts w:ascii="Times New Roman" w:hAnsi="Times New Roman" w:cs="Times New Roman"/>
-          <w:b/>
-          <w:bCs/>
-          <w:sz w:val="28"/>
-        </w:rPr>
-      </w:pPr>
-    </w:p>
-    <w:p>
-      <w:pPr>
-        <w:rPr>
-          <w:rFonts w:ascii="Times New Roman" w:hAnsi="Times New Roman" w:cs="Times New Roman"/>
-          <w:b/>
-          <w:bCs/>
-          <w:sz w:val="36"/>
-          <w:szCs w:val="36"/>
+        <w:jc w:val="center"/>
+        <w:rPr>
+          <w:rFonts w:ascii="Times New Roman" w:hAnsi="Times New Roman" w:cs="Times New Roman"/>
+          <w:b/>
+          <w:bCs/>
+          <w:sz w:val="28"/>
         </w:rPr>
       </w:pPr>
       <w:r>
@@ -174,10 +169,10 @@
           <w:szCs w:val="36"/>
         </w:rPr>
         <w:drawing>
-          <wp:inline distT="0" distB="0" distL="0" distR="0">
-            <wp:extent cx="8866728" cy="3838575"/>
-            <wp:effectExtent l="0" t="0" r="0" b="0"/>
-            <wp:docPr id="2" name="รูปภาพ 2"/>
+          <wp:inline distT="0" distB="0" distL="0" distR="0" wp14:anchorId="4BAB8DCE" wp14:editId="0F6BE4CA">
+            <wp:extent cx="7385952" cy="2648607"/>
+            <wp:effectExtent l="0" t="0" r="5715" b="0"/>
+            <wp:docPr id="9" name="รูปภาพ 9" descr="C:\Users\gii guide\Documents\Senior-Project\Others\Visual Paradigm\CD (Server)\CD_ Controller.jpg"/>
             <wp:cNvGraphicFramePr>
               <a:graphicFrameLocks xmlns:a="http://schemas.openxmlformats.org/drawingml/2006/main" noChangeAspect="1"/>
             </wp:cNvGraphicFramePr>
@@ -185,8 +180,10 @@
               <a:graphicData uri="http://schemas.openxmlformats.org/drawingml/2006/picture">
                 <pic:pic xmlns:pic="http://schemas.openxmlformats.org/drawingml/2006/picture">
                   <pic:nvPicPr>
-                    <pic:cNvPr id="0" name="CD_ Controller.jpg"/>
-                    <pic:cNvPicPr/>
+                    <pic:cNvPr id="0" name="Picture 5" descr="C:\Users\gii guide\Documents\Senior-Project\Others\Visual Paradigm\CD (Server)\CD_ Controller.jpg"/>
+                    <pic:cNvPicPr>
+                      <a:picLocks noChangeAspect="1" noChangeArrowheads="1"/>
+                    </pic:cNvPicPr>
                   </pic:nvPicPr>
                   <pic:blipFill>
                     <a:blip r:embed="rId6">
@@ -196,18 +193,23 @@
                         </a:ext>
                       </a:extLst>
                     </a:blip>
+                    <a:srcRect/>
                     <a:stretch>
                       <a:fillRect/>
                     </a:stretch>
                   </pic:blipFill>
-                  <pic:spPr>
+                  <pic:spPr bwMode="auto">
                     <a:xfrm>
                       <a:off x="0" y="0"/>
-                      <a:ext cx="8866728" cy="3838575"/>
+                      <a:ext cx="7394129" cy="2651539"/>
                     </a:xfrm>
                     <a:prstGeom prst="rect">
                       <a:avLst/>
                     </a:prstGeom>
+                    <a:noFill/>
+                    <a:ln>
+                      <a:noFill/>
+                    </a:ln>
                   </pic:spPr>
                 </pic:pic>
               </a:graphicData>
@@ -244,6 +246,50 @@
           <w:rFonts w:ascii="Times New Roman" w:hAnsi="Times New Roman" w:cs="Times New Roman"/>
           <w:b/>
           <w:bCs/>
+          <w:sz w:val="36"/>
+          <w:szCs w:val="36"/>
+        </w:rPr>
+      </w:pPr>
+    </w:p>
+    <w:p>
+      <w:pPr>
+        <w:rPr>
+          <w:rFonts w:ascii="Times New Roman" w:hAnsi="Times New Roman" w:cs="Times New Roman"/>
+          <w:b/>
+          <w:bCs/>
+          <w:sz w:val="36"/>
+          <w:szCs w:val="36"/>
+        </w:rPr>
+      </w:pPr>
+    </w:p>
+    <w:p>
+      <w:pPr>
+        <w:rPr>
+          <w:rFonts w:ascii="Times New Roman" w:hAnsi="Times New Roman" w:cs="Times New Roman"/>
+          <w:b/>
+          <w:bCs/>
+          <w:sz w:val="36"/>
+          <w:szCs w:val="36"/>
+        </w:rPr>
+      </w:pPr>
+    </w:p>
+    <w:p>
+      <w:pPr>
+        <w:rPr>
+          <w:rFonts w:ascii="Times New Roman" w:hAnsi="Times New Roman" w:cs="Times New Roman"/>
+          <w:b/>
+          <w:bCs/>
+          <w:sz w:val="36"/>
+          <w:szCs w:val="36"/>
+        </w:rPr>
+      </w:pPr>
+    </w:p>
+    <w:p>
+      <w:pPr>
+        <w:rPr>
+          <w:rFonts w:ascii="Times New Roman" w:hAnsi="Times New Roman" w:cs="Times New Roman"/>
+          <w:b/>
+          <w:bCs/>
           <w:sz w:val="28"/>
         </w:rPr>
       </w:pPr>
@@ -255,7 +301,7 @@
           <w:sz w:val="28"/>
         </w:rPr>
         <w:lastRenderedPageBreak/>
-        <w:t xml:space="preserve">• </w:t>
+        <w:t>• DAO</w:t>
       </w:r>
       <w:r>
         <w:rPr>
@@ -264,36 +310,17 @@
           <w:bCs/>
           <w:sz w:val="28"/>
         </w:rPr>
-        <w:t>DAO</w:t>
-      </w:r>
-      <w:r>
-        <w:rPr>
-          <w:rFonts w:ascii="Times New Roman" w:hAnsi="Times New Roman" w:cs="Times New Roman"/>
-          <w:b/>
-          <w:bCs/>
-          <w:sz w:val="28"/>
-        </w:rPr>
         <w:t xml:space="preserve"> Class Diagram</w:t>
       </w:r>
     </w:p>
     <w:p>
       <w:pPr>
-        <w:rPr>
-          <w:rFonts w:ascii="Times New Roman" w:hAnsi="Times New Roman" w:cs="Times New Roman"/>
-          <w:b/>
-          <w:bCs/>
-          <w:sz w:val="28"/>
-        </w:rPr>
-      </w:pPr>
-    </w:p>
-    <w:p>
-      <w:pPr>
-        <w:rPr>
-          <w:rFonts w:ascii="Times New Roman" w:hAnsi="Times New Roman" w:cs="Times New Roman"/>
-          <w:b/>
-          <w:bCs/>
-          <w:sz w:val="36"/>
-          <w:szCs w:val="36"/>
+        <w:jc w:val="center"/>
+        <w:rPr>
+          <w:rFonts w:ascii="Times New Roman" w:hAnsi="Times New Roman" w:cs="Times New Roman"/>
+          <w:b/>
+          <w:bCs/>
+          <w:sz w:val="28"/>
         </w:rPr>
       </w:pPr>
       <w:r>
@@ -302,14 +329,13 @@
           <w:b/>
           <w:bCs/>
           <w:noProof/>
-          <w:sz w:val="36"/>
-          <w:szCs w:val="36"/>
+          <w:sz w:val="28"/>
         </w:rPr>
         <w:drawing>
-          <wp:inline distT="0" distB="0" distL="0" distR="0">
-            <wp:extent cx="9399307" cy="3409950"/>
+          <wp:inline distT="0" distB="0" distL="0" distR="0" wp14:anchorId="1BBD98CC" wp14:editId="539B82C1">
+            <wp:extent cx="8858250" cy="3409950"/>
             <wp:effectExtent l="0" t="0" r="0" b="0"/>
-            <wp:docPr id="3" name="รูปภาพ 3"/>
+            <wp:docPr id="7" name="รูปภาพ 7" descr="C:\Users\gii guide\Documents\Senior-Project\Others\Visual Paradigm\CD (Server)\CD_ DAO.jpg"/>
             <wp:cNvGraphicFramePr>
               <a:graphicFrameLocks xmlns:a="http://schemas.openxmlformats.org/drawingml/2006/main" noChangeAspect="1"/>
             </wp:cNvGraphicFramePr>
@@ -317,8 +343,10 @@
               <a:graphicData uri="http://schemas.openxmlformats.org/drawingml/2006/picture">
                 <pic:pic xmlns:pic="http://schemas.openxmlformats.org/drawingml/2006/picture">
                   <pic:nvPicPr>
-                    <pic:cNvPr id="0" name="CD_ DAO.jpg"/>
-                    <pic:cNvPicPr/>
+                    <pic:cNvPr id="0" name="Picture 3" descr="C:\Users\gii guide\Documents\Senior-Project\Others\Visual Paradigm\CD (Server)\CD_ DAO.jpg"/>
+                    <pic:cNvPicPr>
+                      <a:picLocks noChangeAspect="1" noChangeArrowheads="1"/>
+                    </pic:cNvPicPr>
                   </pic:nvPicPr>
                   <pic:blipFill>
                     <a:blip r:embed="rId7">
@@ -328,18 +356,23 @@
                         </a:ext>
                       </a:extLst>
                     </a:blip>
+                    <a:srcRect/>
                     <a:stretch>
                       <a:fillRect/>
                     </a:stretch>
                   </pic:blipFill>
-                  <pic:spPr>
+                  <pic:spPr bwMode="auto">
                     <a:xfrm>
                       <a:off x="0" y="0"/>
-                      <a:ext cx="9395130" cy="3408435"/>
+                      <a:ext cx="8858250" cy="3409950"/>
                     </a:xfrm>
                     <a:prstGeom prst="rect">
                       <a:avLst/>
                     </a:prstGeom>
+                    <a:noFill/>
+                    <a:ln>
+                      <a:noFill/>
+                    </a:ln>
                   </pic:spPr>
                 </pic:pic>
               </a:graphicData>
@@ -354,6 +387,16 @@
           <w:rFonts w:ascii="Times New Roman" w:hAnsi="Times New Roman" w:cs="Times New Roman"/>
           <w:b/>
           <w:bCs/>
+          <w:sz w:val="28"/>
+        </w:rPr>
+      </w:pPr>
+    </w:p>
+    <w:p>
+      <w:pPr>
+        <w:rPr>
+          <w:rFonts w:ascii="Times New Roman" w:hAnsi="Times New Roman" w:cs="Times New Roman"/>
+          <w:b/>
+          <w:bCs/>
           <w:sz w:val="36"/>
           <w:szCs w:val="36"/>
         </w:rPr>
@@ -398,7 +441,7 @@
           <w:sz w:val="28"/>
         </w:rPr>
         <w:lastRenderedPageBreak/>
-        <w:t xml:space="preserve">• </w:t>
+        <w:t>• Service</w:t>
       </w:r>
       <w:r>
         <w:rPr>
@@ -407,32 +450,11 @@
           <w:bCs/>
           <w:sz w:val="28"/>
         </w:rPr>
-        <w:t>Service</w:t>
-      </w:r>
-      <w:r>
-        <w:rPr>
-          <w:rFonts w:ascii="Times New Roman" w:hAnsi="Times New Roman" w:cs="Times New Roman"/>
-          <w:b/>
-          <w:bCs/>
-          <w:sz w:val="28"/>
-        </w:rPr>
         <w:t xml:space="preserve"> Class Diagram</w:t>
       </w:r>
     </w:p>
     <w:p>
       <w:pPr>
-        <w:rPr>
-          <w:rFonts w:ascii="Times New Roman" w:hAnsi="Times New Roman" w:cs="Times New Roman"/>
-          <w:b/>
-          <w:bCs/>
-          <w:sz w:val="28"/>
-        </w:rPr>
-      </w:pPr>
-      <w:bookmarkStart w:id="0" w:name="_GoBack"/>
-      <w:bookmarkEnd w:id="0"/>
-    </w:p>
-    <w:p>
-      <w:pPr>
         <w:jc w:val="center"/>
         <w:rPr>
           <w:rFonts w:ascii="Times New Roman" w:hAnsi="Times New Roman" w:cs="Times New Roman"/>
@@ -451,9 +473,9 @@
         </w:rPr>
         <w:drawing>
           <wp:inline distT="0" distB="0" distL="0" distR="0">
-            <wp:extent cx="9115425" cy="3324225"/>
-            <wp:effectExtent l="0" t="0" r="9525" b="9525"/>
-            <wp:docPr id="4" name="รูปภาพ 4"/>
+            <wp:extent cx="8858250" cy="3181350"/>
+            <wp:effectExtent l="0" t="0" r="0" b="0"/>
+            <wp:docPr id="8" name="รูปภาพ 8" descr="C:\Users\gii guide\Documents\Senior-Project\Others\Visual Paradigm\CD (Server)\CD_ Service.jpg"/>
             <wp:cNvGraphicFramePr>
               <a:graphicFrameLocks xmlns:a="http://schemas.openxmlformats.org/drawingml/2006/main" noChangeAspect="1"/>
             </wp:cNvGraphicFramePr>
@@ -461,8 +483,10 @@
               <a:graphicData uri="http://schemas.openxmlformats.org/drawingml/2006/picture">
                 <pic:pic xmlns:pic="http://schemas.openxmlformats.org/drawingml/2006/picture">
                   <pic:nvPicPr>
-                    <pic:cNvPr id="0" name="CD_ Service.jpg"/>
-                    <pic:cNvPicPr/>
+                    <pic:cNvPr id="0" name="Picture 4" descr="C:\Users\gii guide\Documents\Senior-Project\Others\Visual Paradigm\CD (Server)\CD_ Service.jpg"/>
+                    <pic:cNvPicPr>
+                      <a:picLocks noChangeAspect="1" noChangeArrowheads="1"/>
+                    </pic:cNvPicPr>
                   </pic:nvPicPr>
                   <pic:blipFill>
                     <a:blip r:embed="rId8">
@@ -472,18 +496,23 @@
                         </a:ext>
                       </a:extLst>
                     </a:blip>
+                    <a:srcRect/>
                     <a:stretch>
                       <a:fillRect/>
                     </a:stretch>
                   </pic:blipFill>
-                  <pic:spPr>
+                  <pic:spPr bwMode="auto">
                     <a:xfrm>
                       <a:off x="0" y="0"/>
-                      <a:ext cx="9123926" cy="3327325"/>
+                      <a:ext cx="8858250" cy="3181350"/>
                     </a:xfrm>
                     <a:prstGeom prst="rect">
                       <a:avLst/>
                     </a:prstGeom>
+                    <a:noFill/>
+                    <a:ln>
+                      <a:noFill/>
+                    </a:ln>
                   </pic:spPr>
                 </pic:pic>
               </a:graphicData>
@@ -498,10 +527,33 @@
           <w:rFonts w:ascii="Times New Roman" w:hAnsi="Times New Roman" w:cs="Times New Roman"/>
           <w:b/>
           <w:bCs/>
+          <w:sz w:val="28"/>
+        </w:rPr>
+      </w:pPr>
+    </w:p>
+    <w:p>
+      <w:pPr>
+        <w:jc w:val="center"/>
+        <w:rPr>
+          <w:rFonts w:ascii="Times New Roman" w:hAnsi="Times New Roman" w:cs="Times New Roman"/>
+          <w:b/>
+          <w:bCs/>
+          <w:sz w:val="28"/>
+        </w:rPr>
+      </w:pPr>
+    </w:p>
+    <w:p>
+      <w:pPr>
+        <w:rPr>
+          <w:rFonts w:ascii="Times New Roman" w:hAnsi="Times New Roman" w:cs="Times New Roman"/>
+          <w:b/>
+          <w:bCs/>
           <w:sz w:val="36"/>
           <w:szCs w:val="36"/>
         </w:rPr>
       </w:pPr>
+      <w:bookmarkStart w:id="0" w:name="_GoBack"/>
+      <w:bookmarkEnd w:id="0"/>
     </w:p>
     <w:p>
       <w:pPr>

</xml_diff>